<commit_message>
added text and rearranging figures to main text.
</commit_message>
<xml_diff>
--- a/doc/ms/docx_template.docx
+++ b/doc/ms/docx_template.docx
@@ -1,6 +1,6 @@
 
 <file path=word/document.xml><?xml version="1.0" encoding="utf-8"?>
-<w:document xmlns:wpc="http://schemas.microsoft.com/office/word/2010/wordprocessingCanvas" xmlns:cx="http://schemas.microsoft.com/office/drawing/2014/chartex" xmlns:cx1="http://schemas.microsoft.com/office/drawing/2015/9/8/chartex" xmlns:cx2="http://schemas.microsoft.com/office/drawing/2015/10/21/chartex" xmlns:cx3="http://schemas.microsoft.com/office/drawing/2016/5/9/chartex" xmlns:cx4="http://schemas.microsoft.com/office/drawing/2016/5/10/chartex" xmlns:cx5="http://schemas.microsoft.com/office/drawing/2016/5/11/chartex" xmlns:cx6="http://schemas.microsoft.com/office/drawing/2016/5/12/chartex" xmlns:cx7="http://schemas.microsoft.com/office/drawing/2016/5/13/chartex" xmlns:cx8="http://schemas.microsoft.com/office/drawing/2016/5/14/chartex" xmlns:mc="http://schemas.openxmlformats.org/markup-compatibility/2006" xmlns:aink="http://schemas.microsoft.com/office/drawing/2016/ink" xmlns:am3d="http://schemas.microsoft.com/office/drawing/2017/model3d" xmlns:o="urn:schemas-microsoft-com:office:office" xmlns:r="http://schemas.openxmlformats.org/officeDocument/2006/relationships" xmlns:m="http://schemas.openxmlformats.org/officeDocument/2006/math" xmlns:v="urn:schemas-microsoft-com:vml" xmlns:wp14="http://schemas.microsoft.com/office/word/2010/wordprocessingDrawing" xmlns:wp="http://schemas.openxmlformats.org/drawingml/2006/wordprocessingDrawing" xmlns:w10="urn:schemas-microsoft-com:office:word" xmlns:w="http://schemas.openxmlformats.org/wordprocessingml/2006/main" xmlns:w14="http://schemas.microsoft.com/office/word/2010/wordml" xmlns:w15="http://schemas.microsoft.com/office/word/2012/wordml" xmlns:w16cex="http://schemas.microsoft.com/office/word/2018/wordml/cex" xmlns:w16cid="http://schemas.microsoft.com/office/word/2016/wordml/cid" xmlns:w16="http://schemas.microsoft.com/office/word/2018/wordml" xmlns:w16se="http://schemas.microsoft.com/office/word/2015/wordml/symex" xmlns:wpg="http://schemas.microsoft.com/office/word/2010/wordprocessingGroup" xmlns:wpi="http://schemas.microsoft.com/office/word/2010/wordprocessingInk" xmlns:wne="http://schemas.microsoft.com/office/word/2006/wordml" xmlns:wps="http://schemas.microsoft.com/office/word/2010/wordprocessingShape" mc:Ignorable="w14 w15 w16se w16cid w16 w16cex wp14">
+<w:document xmlns:wpc="http://schemas.microsoft.com/office/word/2010/wordprocessingCanvas" xmlns:cx="http://schemas.microsoft.com/office/drawing/2014/chartex" xmlns:cx1="http://schemas.microsoft.com/office/drawing/2015/9/8/chartex" xmlns:cx2="http://schemas.microsoft.com/office/drawing/2015/10/21/chartex" xmlns:cx3="http://schemas.microsoft.com/office/drawing/2016/5/9/chartex" xmlns:cx4="http://schemas.microsoft.com/office/drawing/2016/5/10/chartex" xmlns:cx5="http://schemas.microsoft.com/office/drawing/2016/5/11/chartex" xmlns:cx6="http://schemas.microsoft.com/office/drawing/2016/5/12/chartex" xmlns:cx7="http://schemas.microsoft.com/office/drawing/2016/5/13/chartex" xmlns:cx8="http://schemas.microsoft.com/office/drawing/2016/5/14/chartex" xmlns:mc="http://schemas.openxmlformats.org/markup-compatibility/2006" xmlns:aink="http://schemas.microsoft.com/office/drawing/2016/ink" xmlns:am3d="http://schemas.microsoft.com/office/drawing/2017/model3d" xmlns:o="urn:schemas-microsoft-com:office:office" xmlns:r="http://schemas.openxmlformats.org/officeDocument/2006/relationships" xmlns:m="http://schemas.openxmlformats.org/officeDocument/2006/math" xmlns:v="urn:schemas-microsoft-com:vml" xmlns:wp14="http://schemas.microsoft.com/office/word/2010/wordprocessingDrawing" xmlns:wp="http://schemas.openxmlformats.org/drawingml/2006/wordprocessingDrawing" xmlns:w10="urn:schemas-microsoft-com:office:word" xmlns:w="http://schemas.openxmlformats.org/wordprocessingml/2006/main" xmlns:w14="http://schemas.microsoft.com/office/word/2010/wordml" xmlns:w15="http://schemas.microsoft.com/office/word/2012/wordml" xmlns:w16cid="http://schemas.microsoft.com/office/word/2016/wordml/cid" xmlns:w16se="http://schemas.microsoft.com/office/word/2015/wordml/symex" xmlns:wpg="http://schemas.microsoft.com/office/word/2010/wordprocessingGroup" xmlns:wpi="http://schemas.microsoft.com/office/word/2010/wordprocessingInk" xmlns:wne="http://schemas.microsoft.com/office/word/2006/wordml" xmlns:wps="http://schemas.microsoft.com/office/word/2010/wordprocessingShape" mc:Ignorable="w14 w15 w16se w16cid wp14">
   <w:body>
     <w:p>
       <w:pPr>
@@ -18,7 +18,17 @@
           <w:sz w:val="28"/>
           <w:szCs w:val="28"/>
         </w:rPr>
-        <w:t>This is the title of the manuscript</w:t>
+        <w:t>This is the title o</w:t>
+      </w:r>
+      <w:bookmarkStart w:id="0" w:name="_GoBack"/>
+      <w:bookmarkEnd w:id="0"/>
+      <w:r>
+        <w:rPr>
+          <w:rFonts w:cs="Times New Roman"/>
+          <w:sz w:val="28"/>
+          <w:szCs w:val="28"/>
+        </w:rPr>
+        <w:t>f the manuscript</w:t>
       </w:r>
     </w:p>
     <w:p>
@@ -96,8 +106,16 @@
         <w:rPr>
           <w:rFonts w:cs="Times New Roman"/>
         </w:rPr>
-        <w:t>Dept. of Ecology, Montana State University, Bozeman, MT  USA</w:t>
-      </w:r>
+        <w:t xml:space="preserve">Dept. of Ecology, Montana State University, Bozeman, </w:t>
+      </w:r>
+      <w:proofErr w:type="gramStart"/>
+      <w:r>
+        <w:rPr>
+          <w:rFonts w:cs="Times New Roman"/>
+        </w:rPr>
+        <w:t>MT  USA</w:t>
+      </w:r>
+      <w:proofErr w:type="gramEnd"/>
     </w:p>
     <w:p>
       <w:pPr>
@@ -117,8 +135,16 @@
         <w:rPr>
           <w:rFonts w:cs="Times New Roman"/>
         </w:rPr>
-        <w:t>Louisiana Universities Marine Consortium, Chauvin, LA  USA</w:t>
-      </w:r>
+        <w:t xml:space="preserve">Louisiana Universities Marine Consortium, Chauvin, </w:t>
+      </w:r>
+      <w:proofErr w:type="gramStart"/>
+      <w:r>
+        <w:rPr>
+          <w:rFonts w:cs="Times New Roman"/>
+        </w:rPr>
+        <w:t>LA  USA</w:t>
+      </w:r>
+      <w:proofErr w:type="gramEnd"/>
     </w:p>
     <w:p>
       <w:pPr>
@@ -337,7 +363,6 @@
         <w:rPr>
           <w:rFonts w:cs="Times New Roman"/>
         </w:rPr>
-        <w:lastRenderedPageBreak/>
         <w:t>Abstract should not be more than 200 words. Start with aim, describe the method, provide major results and provide conclusion</w:t>
       </w:r>
     </w:p>
@@ -424,7 +449,6 @@
         <w:rPr>
           <w:rFonts w:cs="Times New Roman"/>
         </w:rPr>
-        <w:lastRenderedPageBreak/>
         <w:t>Introduction</w:t>
       </w:r>
     </w:p>
@@ -441,7 +465,23 @@
           <w:rFonts w:cs="Times New Roman"/>
           <w:szCs w:val="22"/>
         </w:rPr>
-        <w:t>Provide a description of the aims of the manuscript. Try to stay within 1.5  A4 page.</w:t>
+        <w:t xml:space="preserve">Provide a description of the aims of the manuscript. Try to stay within </w:t>
+      </w:r>
+      <w:proofErr w:type="gramStart"/>
+      <w:r>
+        <w:rPr>
+          <w:rFonts w:cs="Times New Roman"/>
+          <w:szCs w:val="22"/>
+        </w:rPr>
+        <w:t>1.5  A</w:t>
+      </w:r>
+      <w:proofErr w:type="gramEnd"/>
+      <w:r>
+        <w:rPr>
+          <w:rFonts w:cs="Times New Roman"/>
+          <w:szCs w:val="22"/>
+        </w:rPr>
+        <w:t>4 page.</w:t>
       </w:r>
       <w:r>
         <w:rPr>
@@ -650,7 +690,7 @@
 </file>
 
 <file path=word/endnotes.xml><?xml version="1.0" encoding="utf-8"?>
-<w:endnotes xmlns:wpc="http://schemas.microsoft.com/office/word/2010/wordprocessingCanvas" xmlns:cx="http://schemas.microsoft.com/office/drawing/2014/chartex" xmlns:cx1="http://schemas.microsoft.com/office/drawing/2015/9/8/chartex" xmlns:cx2="http://schemas.microsoft.com/office/drawing/2015/10/21/chartex" xmlns:cx3="http://schemas.microsoft.com/office/drawing/2016/5/9/chartex" xmlns:cx4="http://schemas.microsoft.com/office/drawing/2016/5/10/chartex" xmlns:cx5="http://schemas.microsoft.com/office/drawing/2016/5/11/chartex" xmlns:cx6="http://schemas.microsoft.com/office/drawing/2016/5/12/chartex" xmlns:cx7="http://schemas.microsoft.com/office/drawing/2016/5/13/chartex" xmlns:cx8="http://schemas.microsoft.com/office/drawing/2016/5/14/chartex" xmlns:mc="http://schemas.openxmlformats.org/markup-compatibility/2006" xmlns:aink="http://schemas.microsoft.com/office/drawing/2016/ink" xmlns:am3d="http://schemas.microsoft.com/office/drawing/2017/model3d" xmlns:o="urn:schemas-microsoft-com:office:office" xmlns:r="http://schemas.openxmlformats.org/officeDocument/2006/relationships" xmlns:m="http://schemas.openxmlformats.org/officeDocument/2006/math" xmlns:v="urn:schemas-microsoft-com:vml" xmlns:wp14="http://schemas.microsoft.com/office/word/2010/wordprocessingDrawing" xmlns:wp="http://schemas.openxmlformats.org/drawingml/2006/wordprocessingDrawing" xmlns:w10="urn:schemas-microsoft-com:office:word" xmlns:w="http://schemas.openxmlformats.org/wordprocessingml/2006/main" xmlns:w14="http://schemas.microsoft.com/office/word/2010/wordml" xmlns:w15="http://schemas.microsoft.com/office/word/2012/wordml" xmlns:w16cex="http://schemas.microsoft.com/office/word/2018/wordml/cex" xmlns:w16cid="http://schemas.microsoft.com/office/word/2016/wordml/cid" xmlns:w16="http://schemas.microsoft.com/office/word/2018/wordml" xmlns:w16se="http://schemas.microsoft.com/office/word/2015/wordml/symex" xmlns:wpg="http://schemas.microsoft.com/office/word/2010/wordprocessingGroup" xmlns:wpi="http://schemas.microsoft.com/office/word/2010/wordprocessingInk" xmlns:wne="http://schemas.microsoft.com/office/word/2006/wordml" xmlns:wps="http://schemas.microsoft.com/office/word/2010/wordprocessingShape" mc:Ignorable="w14 w15 w16se w16cid w16 w16cex wp14">
+<w:endnotes xmlns:wpc="http://schemas.microsoft.com/office/word/2010/wordprocessingCanvas" xmlns:cx="http://schemas.microsoft.com/office/drawing/2014/chartex" xmlns:cx1="http://schemas.microsoft.com/office/drawing/2015/9/8/chartex" xmlns:cx2="http://schemas.microsoft.com/office/drawing/2015/10/21/chartex" xmlns:cx3="http://schemas.microsoft.com/office/drawing/2016/5/9/chartex" xmlns:cx4="http://schemas.microsoft.com/office/drawing/2016/5/10/chartex" xmlns:cx5="http://schemas.microsoft.com/office/drawing/2016/5/11/chartex" xmlns:cx6="http://schemas.microsoft.com/office/drawing/2016/5/12/chartex" xmlns:cx7="http://schemas.microsoft.com/office/drawing/2016/5/13/chartex" xmlns:cx8="http://schemas.microsoft.com/office/drawing/2016/5/14/chartex" xmlns:mc="http://schemas.openxmlformats.org/markup-compatibility/2006" xmlns:aink="http://schemas.microsoft.com/office/drawing/2016/ink" xmlns:am3d="http://schemas.microsoft.com/office/drawing/2017/model3d" xmlns:o="urn:schemas-microsoft-com:office:office" xmlns:r="http://schemas.openxmlformats.org/officeDocument/2006/relationships" xmlns:m="http://schemas.openxmlformats.org/officeDocument/2006/math" xmlns:v="urn:schemas-microsoft-com:vml" xmlns:wp14="http://schemas.microsoft.com/office/word/2010/wordprocessingDrawing" xmlns:wp="http://schemas.openxmlformats.org/drawingml/2006/wordprocessingDrawing" xmlns:w10="urn:schemas-microsoft-com:office:word" xmlns:w="http://schemas.openxmlformats.org/wordprocessingml/2006/main" xmlns:w14="http://schemas.microsoft.com/office/word/2010/wordml" xmlns:w15="http://schemas.microsoft.com/office/word/2012/wordml" xmlns:w16cid="http://schemas.microsoft.com/office/word/2016/wordml/cid" xmlns:w16se="http://schemas.microsoft.com/office/word/2015/wordml/symex" xmlns:wpg="http://schemas.microsoft.com/office/word/2010/wordprocessingGroup" xmlns:wpi="http://schemas.microsoft.com/office/word/2010/wordprocessingInk" xmlns:wne="http://schemas.microsoft.com/office/word/2006/wordml" xmlns:wps="http://schemas.microsoft.com/office/word/2010/wordprocessingShape" mc:Ignorable="w14 w15 w16se w16cid wp14">
   <w:endnote w:type="separator" w:id="-1">
     <w:p>
       <w:r>
@@ -669,7 +709,7 @@
 </file>
 
 <file path=word/footer1.xml><?xml version="1.0" encoding="utf-8"?>
-<w:ftr xmlns:wpc="http://schemas.microsoft.com/office/word/2010/wordprocessingCanvas" xmlns:cx="http://schemas.microsoft.com/office/drawing/2014/chartex" xmlns:cx1="http://schemas.microsoft.com/office/drawing/2015/9/8/chartex" xmlns:cx2="http://schemas.microsoft.com/office/drawing/2015/10/21/chartex" xmlns:cx3="http://schemas.microsoft.com/office/drawing/2016/5/9/chartex" xmlns:cx4="http://schemas.microsoft.com/office/drawing/2016/5/10/chartex" xmlns:cx5="http://schemas.microsoft.com/office/drawing/2016/5/11/chartex" xmlns:cx6="http://schemas.microsoft.com/office/drawing/2016/5/12/chartex" xmlns:cx7="http://schemas.microsoft.com/office/drawing/2016/5/13/chartex" xmlns:cx8="http://schemas.microsoft.com/office/drawing/2016/5/14/chartex" xmlns:mc="http://schemas.openxmlformats.org/markup-compatibility/2006" xmlns:aink="http://schemas.microsoft.com/office/drawing/2016/ink" xmlns:am3d="http://schemas.microsoft.com/office/drawing/2017/model3d" xmlns:o="urn:schemas-microsoft-com:office:office" xmlns:r="http://schemas.openxmlformats.org/officeDocument/2006/relationships" xmlns:m="http://schemas.openxmlformats.org/officeDocument/2006/math" xmlns:v="urn:schemas-microsoft-com:vml" xmlns:wp14="http://schemas.microsoft.com/office/word/2010/wordprocessingDrawing" xmlns:wp="http://schemas.openxmlformats.org/drawingml/2006/wordprocessingDrawing" xmlns:w10="urn:schemas-microsoft-com:office:word" xmlns:w="http://schemas.openxmlformats.org/wordprocessingml/2006/main" xmlns:w14="http://schemas.microsoft.com/office/word/2010/wordml" xmlns:w15="http://schemas.microsoft.com/office/word/2012/wordml" xmlns:w16cex="http://schemas.microsoft.com/office/word/2018/wordml/cex" xmlns:w16cid="http://schemas.microsoft.com/office/word/2016/wordml/cid" xmlns:w16="http://schemas.microsoft.com/office/word/2018/wordml" xmlns:w16se="http://schemas.microsoft.com/office/word/2015/wordml/symex" xmlns:wpg="http://schemas.microsoft.com/office/word/2010/wordprocessingGroup" xmlns:wpi="http://schemas.microsoft.com/office/word/2010/wordprocessingInk" xmlns:wne="http://schemas.microsoft.com/office/word/2006/wordml" xmlns:wps="http://schemas.microsoft.com/office/word/2010/wordprocessingShape" mc:Ignorable="w14 w15 w16se w16cid w16 w16cex wp14">
+<w:ftr xmlns:wpc="http://schemas.microsoft.com/office/word/2010/wordprocessingCanvas" xmlns:cx="http://schemas.microsoft.com/office/drawing/2014/chartex" xmlns:cx1="http://schemas.microsoft.com/office/drawing/2015/9/8/chartex" xmlns:cx2="http://schemas.microsoft.com/office/drawing/2015/10/21/chartex" xmlns:cx3="http://schemas.microsoft.com/office/drawing/2016/5/9/chartex" xmlns:cx4="http://schemas.microsoft.com/office/drawing/2016/5/10/chartex" xmlns:cx5="http://schemas.microsoft.com/office/drawing/2016/5/11/chartex" xmlns:cx6="http://schemas.microsoft.com/office/drawing/2016/5/12/chartex" xmlns:cx7="http://schemas.microsoft.com/office/drawing/2016/5/13/chartex" xmlns:cx8="http://schemas.microsoft.com/office/drawing/2016/5/14/chartex" xmlns:mc="http://schemas.openxmlformats.org/markup-compatibility/2006" xmlns:aink="http://schemas.microsoft.com/office/drawing/2016/ink" xmlns:am3d="http://schemas.microsoft.com/office/drawing/2017/model3d" xmlns:o="urn:schemas-microsoft-com:office:office" xmlns:r="http://schemas.openxmlformats.org/officeDocument/2006/relationships" xmlns:m="http://schemas.openxmlformats.org/officeDocument/2006/math" xmlns:v="urn:schemas-microsoft-com:vml" xmlns:wp14="http://schemas.microsoft.com/office/word/2010/wordprocessingDrawing" xmlns:wp="http://schemas.openxmlformats.org/drawingml/2006/wordprocessingDrawing" xmlns:w10="urn:schemas-microsoft-com:office:word" xmlns:w="http://schemas.openxmlformats.org/wordprocessingml/2006/main" xmlns:w14="http://schemas.microsoft.com/office/word/2010/wordml" xmlns:w15="http://schemas.microsoft.com/office/word/2012/wordml" xmlns:w16cid="http://schemas.microsoft.com/office/word/2016/wordml/cid" xmlns:w16se="http://schemas.microsoft.com/office/word/2015/wordml/symex" xmlns:wpg="http://schemas.microsoft.com/office/word/2010/wordprocessingGroup" xmlns:wpi="http://schemas.microsoft.com/office/word/2010/wordprocessingInk" xmlns:wne="http://schemas.microsoft.com/office/word/2006/wordml" xmlns:wps="http://schemas.microsoft.com/office/word/2010/wordprocessingShape" mc:Ignorable="w14 w15 w16se w16cid wp14">
   <w:sdt>
     <w:sdtPr>
       <w:id w:val="-1390410062"/>
@@ -717,7 +757,7 @@
 </file>
 
 <file path=word/footnotes.xml><?xml version="1.0" encoding="utf-8"?>
-<w:footnotes xmlns:wpc="http://schemas.microsoft.com/office/word/2010/wordprocessingCanvas" xmlns:cx="http://schemas.microsoft.com/office/drawing/2014/chartex" xmlns:cx1="http://schemas.microsoft.com/office/drawing/2015/9/8/chartex" xmlns:cx2="http://schemas.microsoft.com/office/drawing/2015/10/21/chartex" xmlns:cx3="http://schemas.microsoft.com/office/drawing/2016/5/9/chartex" xmlns:cx4="http://schemas.microsoft.com/office/drawing/2016/5/10/chartex" xmlns:cx5="http://schemas.microsoft.com/office/drawing/2016/5/11/chartex" xmlns:cx6="http://schemas.microsoft.com/office/drawing/2016/5/12/chartex" xmlns:cx7="http://schemas.microsoft.com/office/drawing/2016/5/13/chartex" xmlns:cx8="http://schemas.microsoft.com/office/drawing/2016/5/14/chartex" xmlns:mc="http://schemas.openxmlformats.org/markup-compatibility/2006" xmlns:aink="http://schemas.microsoft.com/office/drawing/2016/ink" xmlns:am3d="http://schemas.microsoft.com/office/drawing/2017/model3d" xmlns:o="urn:schemas-microsoft-com:office:office" xmlns:r="http://schemas.openxmlformats.org/officeDocument/2006/relationships" xmlns:m="http://schemas.openxmlformats.org/officeDocument/2006/math" xmlns:v="urn:schemas-microsoft-com:vml" xmlns:wp14="http://schemas.microsoft.com/office/word/2010/wordprocessingDrawing" xmlns:wp="http://schemas.openxmlformats.org/drawingml/2006/wordprocessingDrawing" xmlns:w10="urn:schemas-microsoft-com:office:word" xmlns:w="http://schemas.openxmlformats.org/wordprocessingml/2006/main" xmlns:w14="http://schemas.microsoft.com/office/word/2010/wordml" xmlns:w15="http://schemas.microsoft.com/office/word/2012/wordml" xmlns:w16cex="http://schemas.microsoft.com/office/word/2018/wordml/cex" xmlns:w16cid="http://schemas.microsoft.com/office/word/2016/wordml/cid" xmlns:w16="http://schemas.microsoft.com/office/word/2018/wordml" xmlns:w16se="http://schemas.microsoft.com/office/word/2015/wordml/symex" xmlns:wpg="http://schemas.microsoft.com/office/word/2010/wordprocessingGroup" xmlns:wpi="http://schemas.microsoft.com/office/word/2010/wordprocessingInk" xmlns:wne="http://schemas.microsoft.com/office/word/2006/wordml" xmlns:wps="http://schemas.microsoft.com/office/word/2010/wordprocessingShape" mc:Ignorable="w14 w15 w16se w16cid w16 w16cex wp14">
+<w:footnotes xmlns:wpc="http://schemas.microsoft.com/office/word/2010/wordprocessingCanvas" xmlns:cx="http://schemas.microsoft.com/office/drawing/2014/chartex" xmlns:cx1="http://schemas.microsoft.com/office/drawing/2015/9/8/chartex" xmlns:cx2="http://schemas.microsoft.com/office/drawing/2015/10/21/chartex" xmlns:cx3="http://schemas.microsoft.com/office/drawing/2016/5/9/chartex" xmlns:cx4="http://schemas.microsoft.com/office/drawing/2016/5/10/chartex" xmlns:cx5="http://schemas.microsoft.com/office/drawing/2016/5/11/chartex" xmlns:cx6="http://schemas.microsoft.com/office/drawing/2016/5/12/chartex" xmlns:cx7="http://schemas.microsoft.com/office/drawing/2016/5/13/chartex" xmlns:cx8="http://schemas.microsoft.com/office/drawing/2016/5/14/chartex" xmlns:mc="http://schemas.openxmlformats.org/markup-compatibility/2006" xmlns:aink="http://schemas.microsoft.com/office/drawing/2016/ink" xmlns:am3d="http://schemas.microsoft.com/office/drawing/2017/model3d" xmlns:o="urn:schemas-microsoft-com:office:office" xmlns:r="http://schemas.openxmlformats.org/officeDocument/2006/relationships" xmlns:m="http://schemas.openxmlformats.org/officeDocument/2006/math" xmlns:v="urn:schemas-microsoft-com:vml" xmlns:wp14="http://schemas.microsoft.com/office/word/2010/wordprocessingDrawing" xmlns:wp="http://schemas.openxmlformats.org/drawingml/2006/wordprocessingDrawing" xmlns:w10="urn:schemas-microsoft-com:office:word" xmlns:w="http://schemas.openxmlformats.org/wordprocessingml/2006/main" xmlns:w14="http://schemas.microsoft.com/office/word/2010/wordml" xmlns:w15="http://schemas.microsoft.com/office/word/2012/wordml" xmlns:w16cid="http://schemas.microsoft.com/office/word/2016/wordml/cid" xmlns:w16se="http://schemas.microsoft.com/office/word/2015/wordml/symex" xmlns:wpg="http://schemas.microsoft.com/office/word/2010/wordprocessingGroup" xmlns:wpi="http://schemas.microsoft.com/office/word/2010/wordprocessingInk" xmlns:wne="http://schemas.microsoft.com/office/word/2006/wordml" xmlns:wps="http://schemas.microsoft.com/office/word/2010/wordprocessingShape" mc:Ignorable="w14 w15 w16se w16cid wp14">
   <w:footnote w:type="separator" w:id="-1">
     <w:p>
       <w:r>
@@ -736,7 +776,7 @@
 </file>
 
 <file path=word/styles.xml><?xml version="1.0" encoding="utf-8"?>
-<w:styles xmlns:mc="http://schemas.openxmlformats.org/markup-compatibility/2006" xmlns:r="http://schemas.openxmlformats.org/officeDocument/2006/relationships" xmlns:w="http://schemas.openxmlformats.org/wordprocessingml/2006/main" xmlns:w14="http://schemas.microsoft.com/office/word/2010/wordml" xmlns:w15="http://schemas.microsoft.com/office/word/2012/wordml" xmlns:w16cex="http://schemas.microsoft.com/office/word/2018/wordml/cex" xmlns:w16cid="http://schemas.microsoft.com/office/word/2016/wordml/cid" xmlns:w16="http://schemas.microsoft.com/office/word/2018/wordml" xmlns:w16se="http://schemas.microsoft.com/office/word/2015/wordml/symex" mc:Ignorable="w14 w15 w16se w16cid w16 w16cex">
+<w:styles xmlns:mc="http://schemas.openxmlformats.org/markup-compatibility/2006" xmlns:r="http://schemas.openxmlformats.org/officeDocument/2006/relationships" xmlns:w="http://schemas.openxmlformats.org/wordprocessingml/2006/main" xmlns:w14="http://schemas.microsoft.com/office/word/2010/wordml" xmlns:w15="http://schemas.microsoft.com/office/word/2012/wordml" xmlns:w16cid="http://schemas.microsoft.com/office/word/2016/wordml/cid" xmlns:w16se="http://schemas.microsoft.com/office/word/2015/wordml/symex" mc:Ignorable="w14 w15 w16se w16cid">
   <w:docDefaults>
     <w:rPrDefault>
       <w:rPr>
@@ -746,7 +786,7 @@
     </w:rPrDefault>
     <w:pPrDefault/>
   </w:docDefaults>
-  <w:latentStyles w:defLockedState="0" w:defUIPriority="99" w:defSemiHidden="0" w:defUnhideWhenUsed="0" w:defQFormat="0" w:count="376">
+  <w:latentStyles w:defLockedState="0" w:defUIPriority="99" w:defSemiHidden="0" w:defUnhideWhenUsed="0" w:defQFormat="0" w:count="375">
     <w:lsdException w:name="Normal" w:uiPriority="0" w:qFormat="1"/>
     <w:lsdException w:name="heading 1" w:uiPriority="9" w:qFormat="1"/>
     <w:lsdException w:name="heading 2" w:semiHidden="1" w:uiPriority="9" w:unhideWhenUsed="1" w:qFormat="1"/>
@@ -1122,12 +1162,11 @@
     <w:lsdException w:name="Smart Hyperlink" w:semiHidden="1" w:unhideWhenUsed="1"/>
     <w:lsdException w:name="Hashtag" w:semiHidden="1" w:unhideWhenUsed="1"/>
     <w:lsdException w:name="Unresolved Mention" w:semiHidden="1" w:unhideWhenUsed="1"/>
-    <w:lsdException w:name="Smart Link" w:semiHidden="1" w:unhideWhenUsed="1"/>
   </w:latentStyles>
   <w:style w:type="paragraph" w:default="1" w:styleId="Normal">
     <w:name w:val="Normal"/>
     <w:qFormat/>
-    <w:rsid w:val="004C5C32"/>
+    <w:rsid w:val="00AD6AB2"/>
     <w:pPr>
       <w:spacing w:line="480" w:lineRule="auto"/>
       <w:textAlignment w:val="baseline"/>
@@ -1206,6 +1245,7 @@
   <w:style w:type="character" w:default="1" w:styleId="DefaultParagraphFont">
     <w:name w:val="Default Paragraph Font"/>
     <w:uiPriority w:val="1"/>
+    <w:semiHidden/>
     <w:unhideWhenUsed/>
   </w:style>
   <w:style w:type="table" w:default="1" w:styleId="TableNormal">
@@ -1389,7 +1429,7 @@
     <w:basedOn w:val="Normal"/>
     <w:uiPriority w:val="10"/>
     <w:qFormat/>
-    <w:rsid w:val="00C00A37"/>
+    <w:rsid w:val="00AD6AB2"/>
     <w:rPr>
       <w:b/>
       <w:sz w:val="36"/>

</xml_diff>